<commit_message>
setup instructions and super basic data analysis
</commit_message>
<xml_diff>
--- a/01. Debug and setup/Setup Instructions.docx
+++ b/01. Debug and setup/Setup Instructions.docx
@@ -25,17 +25,26 @@
           <w:ilvl w:val="0"/>
           <w:numId w:val="1"/>
         </w:numPr>
-        <w:rPr>
-          <w:sz w:val="32"/>
-          <w:lang w:val="en-IE"/>
-        </w:rPr>
-      </w:pPr>
-      <w:r>
-        <w:rPr>
-          <w:sz w:val="32"/>
-          <w:lang w:val="en-IE"/>
-        </w:rPr>
-        <w:t>Power on Laparoscopy Tower</w:t>
+        <w:ind w:left="993" w:hanging="709"/>
+        <w:rPr>
+          <w:sz w:val="32"/>
+          <w:lang w:val="en-IE"/>
+        </w:rPr>
+      </w:pPr>
+      <w:r>
+        <w:rPr>
+          <w:b/>
+          <w:sz w:val="32"/>
+          <w:lang w:val="en-IE"/>
+        </w:rPr>
+        <w:t>Power</w:t>
+      </w:r>
+      <w:r>
+        <w:rPr>
+          <w:sz w:val="32"/>
+          <w:lang w:val="en-IE"/>
+        </w:rPr>
+        <w:t xml:space="preserve"> on Laparoscopy Tower</w:t>
       </w:r>
     </w:p>
     <w:p>
@@ -45,17 +54,26 @@
           <w:ilvl w:val="0"/>
           <w:numId w:val="1"/>
         </w:numPr>
-        <w:rPr>
-          <w:sz w:val="32"/>
-          <w:lang w:val="en-IE"/>
-        </w:rPr>
-      </w:pPr>
-      <w:r>
-        <w:rPr>
-          <w:sz w:val="32"/>
-          <w:lang w:val="en-IE"/>
-        </w:rPr>
-        <w:t>Power on Tracking System</w:t>
+        <w:ind w:left="993" w:hanging="709"/>
+        <w:rPr>
+          <w:sz w:val="32"/>
+          <w:lang w:val="en-IE"/>
+        </w:rPr>
+      </w:pPr>
+      <w:r>
+        <w:rPr>
+          <w:b/>
+          <w:sz w:val="32"/>
+          <w:lang w:val="en-IE"/>
+        </w:rPr>
+        <w:t>Power</w:t>
+      </w:r>
+      <w:r>
+        <w:rPr>
+          <w:sz w:val="32"/>
+          <w:lang w:val="en-IE"/>
+        </w:rPr>
+        <w:t xml:space="preserve"> on Tracking System</w:t>
       </w:r>
     </w:p>
     <w:p>
@@ -65,370 +83,26 @@
           <w:ilvl w:val="0"/>
           <w:numId w:val="1"/>
         </w:numPr>
-        <w:rPr>
-          <w:sz w:val="32"/>
-          <w:lang w:val="en-IE"/>
-        </w:rPr>
-      </w:pPr>
-      <w:r>
-        <w:rPr>
-          <w:sz w:val="32"/>
-          <w:lang w:val="en-IE"/>
-        </w:rPr>
-        <w:t>Power on Shingo’s laptop</w:t>
-      </w:r>
-    </w:p>
-    <w:p>
-      <w:pPr>
-        <w:pStyle w:val="ListParagraph"/>
-        <w:numPr>
-          <w:ilvl w:val="1"/>
-          <w:numId w:val="1"/>
-        </w:numPr>
-        <w:rPr>
-          <w:sz w:val="32"/>
-          <w:lang w:val="en-IE"/>
-        </w:rPr>
-      </w:pPr>
-      <w:r>
-        <w:rPr>
-          <w:sz w:val="32"/>
-          <w:lang w:val="en-IE"/>
-        </w:rPr>
-        <w:t xml:space="preserve">Open </w:t>
-      </w:r>
-      <w:proofErr w:type="spellStart"/>
-      <w:r>
-        <w:rPr>
-          <w:sz w:val="32"/>
-          <w:lang w:val="en-IE"/>
-        </w:rPr>
-        <w:t>Cool</w:t>
-      </w:r>
-      <w:r>
-        <w:rPr>
-          <w:sz w:val="32"/>
-          <w:lang w:val="en-IE"/>
-        </w:rPr>
-        <w:t>T</w:t>
-      </w:r>
-      <w:r>
-        <w:rPr>
-          <w:sz w:val="32"/>
-          <w:lang w:val="en-IE"/>
-        </w:rPr>
-        <w:t>erm</w:t>
-      </w:r>
-      <w:proofErr w:type="spellEnd"/>
-    </w:p>
-    <w:p>
-      <w:pPr>
-        <w:pStyle w:val="ListParagraph"/>
-        <w:numPr>
-          <w:ilvl w:val="2"/>
-          <w:numId w:val="1"/>
-        </w:numPr>
-        <w:rPr>
-          <w:sz w:val="32"/>
-          <w:lang w:val="en-IE"/>
-        </w:rPr>
-      </w:pPr>
-      <w:r>
-        <w:rPr>
-          <w:sz w:val="32"/>
-          <w:lang w:val="en-IE"/>
-        </w:rPr>
-        <w:t>Go to OPTIONS</w:t>
-      </w:r>
-    </w:p>
-    <w:p>
-      <w:pPr>
-        <w:pStyle w:val="ListParagraph"/>
-        <w:numPr>
-          <w:ilvl w:val="2"/>
-          <w:numId w:val="1"/>
-        </w:numPr>
-        <w:rPr>
-          <w:sz w:val="32"/>
-          <w:lang w:val="en-IE"/>
-        </w:rPr>
-      </w:pPr>
-      <w:r>
-        <w:rPr>
-          <w:sz w:val="32"/>
-          <w:lang w:val="en-IE"/>
-        </w:rPr>
-        <w:t>Select PORT COM4</w:t>
-      </w:r>
-    </w:p>
-    <w:p>
-      <w:pPr>
-        <w:pStyle w:val="ListParagraph"/>
-        <w:numPr>
-          <w:ilvl w:val="2"/>
-          <w:numId w:val="1"/>
-        </w:numPr>
-        <w:rPr>
-          <w:sz w:val="32"/>
-          <w:lang w:val="en-IE"/>
-        </w:rPr>
-      </w:pPr>
-      <w:proofErr w:type="spellStart"/>
-      <w:r>
-        <w:rPr>
-          <w:sz w:val="32"/>
-          <w:lang w:val="en-IE"/>
-        </w:rPr>
-        <w:t>Baudrate</w:t>
-      </w:r>
-      <w:proofErr w:type="spellEnd"/>
-      <w:r>
-        <w:rPr>
-          <w:sz w:val="32"/>
-          <w:lang w:val="en-IE"/>
-        </w:rPr>
-        <w:t xml:space="preserve"> 115200</w:t>
-      </w:r>
-    </w:p>
-    <w:p>
-      <w:pPr>
-        <w:pStyle w:val="ListParagraph"/>
-        <w:numPr>
-          <w:ilvl w:val="2"/>
-          <w:numId w:val="1"/>
-        </w:numPr>
-        <w:rPr>
-          <w:sz w:val="32"/>
-          <w:lang w:val="en-IE"/>
-        </w:rPr>
-      </w:pPr>
-      <w:r>
-        <w:rPr>
-          <w:sz w:val="32"/>
-          <w:lang w:val="en-IE"/>
-        </w:rPr>
-        <w:t>Click OK</w:t>
-      </w:r>
-    </w:p>
-    <w:p>
-      <w:pPr>
-        <w:pStyle w:val="ListParagraph"/>
-        <w:numPr>
-          <w:ilvl w:val="1"/>
-          <w:numId w:val="1"/>
-        </w:numPr>
-        <w:rPr>
-          <w:sz w:val="32"/>
-          <w:lang w:val="en-IE"/>
-        </w:rPr>
-      </w:pPr>
-      <w:r>
-        <w:rPr>
-          <w:sz w:val="32"/>
-          <w:lang w:val="en-IE"/>
-        </w:rPr>
-        <w:t>Open GitHub desktop</w:t>
-      </w:r>
-    </w:p>
-    <w:p>
-      <w:pPr>
-        <w:pStyle w:val="ListParagraph"/>
-        <w:numPr>
-          <w:ilvl w:val="2"/>
-          <w:numId w:val="1"/>
-        </w:numPr>
-        <w:rPr>
-          <w:sz w:val="32"/>
-          <w:lang w:val="en-IE"/>
-        </w:rPr>
-      </w:pPr>
-      <w:r>
-        <w:rPr>
-          <w:sz w:val="32"/>
-          <w:lang w:val="en-IE"/>
-        </w:rPr>
-        <w:t>Click fetch origin!</w:t>
-      </w:r>
-      <w:bookmarkStart w:id="0" w:name="_GoBack"/>
-      <w:bookmarkEnd w:id="0"/>
-    </w:p>
-    <w:p>
-      <w:pPr>
-        <w:pStyle w:val="ListParagraph"/>
-        <w:numPr>
-          <w:ilvl w:val="1"/>
-          <w:numId w:val="1"/>
-        </w:numPr>
-        <w:rPr>
-          <w:sz w:val="32"/>
-          <w:lang w:val="en-IE"/>
-        </w:rPr>
-      </w:pPr>
-      <w:r>
-        <w:rPr>
-          <w:sz w:val="32"/>
-          <w:lang w:val="en-IE"/>
-        </w:rPr>
-        <w:t>Open NDI Track</w:t>
-      </w:r>
-    </w:p>
-    <w:p>
-      <w:pPr>
-        <w:pStyle w:val="ListParagraph"/>
-        <w:numPr>
-          <w:ilvl w:val="2"/>
-          <w:numId w:val="1"/>
-        </w:numPr>
-        <w:rPr>
-          <w:sz w:val="32"/>
-          <w:lang w:val="en-IE"/>
-        </w:rPr>
-      </w:pPr>
-      <w:r>
-        <w:rPr>
-          <w:sz w:val="32"/>
-          <w:lang w:val="en-IE"/>
-        </w:rPr>
-        <w:t xml:space="preserve">It should connect </w:t>
-      </w:r>
-      <w:r>
-        <w:rPr>
-          <w:sz w:val="32"/>
-          <w:lang w:val="en-IE"/>
-        </w:rPr>
-        <w:t>automatically</w:t>
-      </w:r>
-      <w:r>
-        <w:rPr>
-          <w:sz w:val="32"/>
-        </w:rPr>
-        <w:t xml:space="preserve">. </w:t>
-      </w:r>
-      <w:r>
-        <w:rPr>
-          <w:sz w:val="32"/>
-        </w:rPr>
-        <w:t>After a few seconds, the tracking should show the sensors’ positions.</w:t>
-      </w:r>
-    </w:p>
-    <w:p>
-      <w:pPr>
-        <w:pStyle w:val="ListParagraph"/>
-        <w:numPr>
-          <w:ilvl w:val="3"/>
-          <w:numId w:val="1"/>
-        </w:numPr>
-        <w:rPr>
-          <w:sz w:val="32"/>
-          <w:lang w:val="en-IE"/>
-        </w:rPr>
-      </w:pPr>
-      <w:r>
-        <w:rPr>
-          <w:sz w:val="32"/>
-          <w:lang w:val="en-IE"/>
-        </w:rPr>
-        <w:t>If this doesn’t work</w:t>
-      </w:r>
-    </w:p>
-    <w:p>
-      <w:pPr>
-        <w:pStyle w:val="ListParagraph"/>
-        <w:numPr>
-          <w:ilvl w:val="4"/>
-          <w:numId w:val="1"/>
-        </w:numPr>
-        <w:rPr>
-          <w:sz w:val="32"/>
-          <w:lang w:val="en-IE"/>
-        </w:rPr>
-      </w:pPr>
-      <w:r>
-        <w:rPr>
-          <w:sz w:val="32"/>
-          <w:lang w:val="en-IE"/>
-        </w:rPr>
-        <w:t>Check connections. Power, sensors, field generator, USB</w:t>
-      </w:r>
-    </w:p>
-    <w:p>
-      <w:pPr>
-        <w:pStyle w:val="ListParagraph"/>
-        <w:numPr>
-          <w:ilvl w:val="4"/>
-          <w:numId w:val="1"/>
-        </w:numPr>
-        <w:rPr>
-          <w:sz w:val="32"/>
-          <w:lang w:val="en-IE"/>
-        </w:rPr>
-      </w:pPr>
-      <w:r>
-        <w:rPr>
-          <w:sz w:val="32"/>
-          <w:lang w:val="en-IE"/>
-        </w:rPr>
-        <w:t>NDI’s software is SUPER buggy.  Try restarting the computer.</w:t>
-      </w:r>
-    </w:p>
-    <w:p>
-      <w:pPr>
-        <w:pStyle w:val="ListParagraph"/>
-        <w:numPr>
-          <w:ilvl w:val="4"/>
-          <w:numId w:val="1"/>
-        </w:numPr>
-        <w:rPr>
-          <w:sz w:val="32"/>
-          <w:lang w:val="en-IE"/>
-        </w:rPr>
-      </w:pPr>
-      <w:r>
-        <w:rPr>
-          <w:sz w:val="32"/>
-          <w:lang w:val="en-IE"/>
-        </w:rPr>
-        <w:t>Worst comes to worst, call Fabian</w:t>
-      </w:r>
-    </w:p>
-    <w:p>
-      <w:pPr>
-        <w:pStyle w:val="ListParagraph"/>
-        <w:numPr>
-          <w:ilvl w:val="5"/>
-          <w:numId w:val="1"/>
-        </w:numPr>
-        <w:rPr>
-          <w:sz w:val="32"/>
-          <w:lang w:val="en-IE"/>
-        </w:rPr>
-      </w:pPr>
-      <w:r>
-        <w:rPr>
-          <w:sz w:val="32"/>
-          <w:lang w:val="en-IE"/>
-        </w:rPr>
-        <w:t>0033 7 82 99 31 33</w:t>
-      </w:r>
-    </w:p>
-    <w:p>
-      <w:pPr>
-        <w:pStyle w:val="ListParagraph"/>
-        <w:numPr>
-          <w:ilvl w:val="2"/>
-          <w:numId w:val="1"/>
-        </w:numPr>
-        <w:rPr>
-          <w:sz w:val="32"/>
-          <w:lang w:val="en-IE"/>
-        </w:rPr>
-      </w:pPr>
-      <w:r>
-        <w:rPr>
-          <w:sz w:val="32"/>
-          <w:lang w:val="en-IE"/>
-        </w:rPr>
-        <w:t>Go to View &gt; and make sure Polar Spherical Format is checked</w:t>
+        <w:ind w:left="993" w:hanging="709"/>
+        <w:rPr>
+          <w:sz w:val="32"/>
+          <w:lang w:val="en-IE"/>
+        </w:rPr>
+      </w:pPr>
+      <w:r>
+        <w:rPr>
+          <w:b/>
+          <w:sz w:val="32"/>
+          <w:lang w:val="en-IE"/>
+        </w:rPr>
+        <w:t>Power</w:t>
+      </w:r>
+      <w:r>
+        <w:rPr>
+          <w:sz w:val="32"/>
+          <w:lang w:val="en-IE"/>
+        </w:rPr>
+        <w:t xml:space="preserve"> on Shingo’s laptop</w:t>
       </w:r>
     </w:p>
     <w:p>
@@ -438,17 +112,92 @@
           <w:ilvl w:val="0"/>
           <w:numId w:val="1"/>
         </w:numPr>
-        <w:rPr>
-          <w:sz w:val="32"/>
-          <w:lang w:val="en-IE"/>
-        </w:rPr>
-      </w:pPr>
-      <w:r>
-        <w:rPr>
-          <w:sz w:val="32"/>
-          <w:lang w:val="en-IE"/>
-        </w:rPr>
-        <w:t>Make sure the footstool is in the right spot (just in front of the tape line)</w:t>
+        <w:ind w:left="993" w:hanging="709"/>
+        <w:rPr>
+          <w:b/>
+          <w:sz w:val="32"/>
+          <w:lang w:val="en-IE"/>
+        </w:rPr>
+      </w:pPr>
+      <w:r>
+        <w:rPr>
+          <w:b/>
+          <w:sz w:val="32"/>
+          <w:lang w:val="en-IE"/>
+        </w:rPr>
+        <w:t>Place Task 1 in box</w:t>
+      </w:r>
+    </w:p>
+    <w:p>
+      <w:pPr>
+        <w:pStyle w:val="ListParagraph"/>
+        <w:numPr>
+          <w:ilvl w:val="1"/>
+          <w:numId w:val="1"/>
+        </w:numPr>
+        <w:rPr>
+          <w:sz w:val="32"/>
+          <w:lang w:val="en-IE"/>
+        </w:rPr>
+      </w:pPr>
+      <w:r>
+        <w:rPr>
+          <w:b/>
+          <w:sz w:val="32"/>
+          <w:lang w:val="en-IE"/>
+        </w:rPr>
+        <w:t>Connect black</w:t>
+      </w:r>
+      <w:r>
+        <w:rPr>
+          <w:sz w:val="32"/>
+          <w:lang w:val="en-IE"/>
+        </w:rPr>
+        <w:t xml:space="preserve"> </w:t>
+      </w:r>
+      <w:proofErr w:type="spellStart"/>
+      <w:r>
+        <w:rPr>
+          <w:sz w:val="32"/>
+          <w:lang w:val="en-IE"/>
+        </w:rPr>
+        <w:t>usb</w:t>
+      </w:r>
+      <w:proofErr w:type="spellEnd"/>
+      <w:r>
+        <w:rPr>
+          <w:sz w:val="32"/>
+          <w:lang w:val="en-IE"/>
+        </w:rPr>
+        <w:t xml:space="preserve"> </w:t>
+      </w:r>
+    </w:p>
+    <w:p>
+      <w:pPr>
+        <w:pStyle w:val="ListParagraph"/>
+        <w:numPr>
+          <w:ilvl w:val="1"/>
+          <w:numId w:val="1"/>
+        </w:numPr>
+        <w:rPr>
+          <w:sz w:val="32"/>
+          <w:lang w:val="en-IE"/>
+        </w:rPr>
+      </w:pPr>
+      <w:r>
+        <w:rPr>
+          <w:b/>
+          <w:sz w:val="32"/>
+          <w:lang w:val="en-IE"/>
+        </w:rPr>
+        <w:t>Connect blue</w:t>
+      </w:r>
+      <w:r>
+        <w:rPr>
+          <w:sz w:val="32"/>
+          <w:lang w:val="en-IE"/>
+        </w:rPr>
+        <w:t xml:space="preserve"> cable to Maryland forceps</w:t>
       </w:r>
     </w:p>
     <w:p>
@@ -458,40 +207,133 @@
           <w:ilvl w:val="0"/>
           <w:numId w:val="1"/>
         </w:numPr>
-        <w:rPr>
-          <w:sz w:val="32"/>
-          <w:lang w:val="en-IE"/>
-        </w:rPr>
-      </w:pPr>
-      <w:r>
-        <w:rPr>
-          <w:sz w:val="32"/>
-          <w:lang w:val="en-IE"/>
-        </w:rPr>
-        <w:t xml:space="preserve">Ensure the camera is in the right position – 15cm from the </w:t>
+        <w:ind w:left="993" w:hanging="709"/>
+        <w:rPr>
+          <w:sz w:val="32"/>
+          <w:lang w:val="en-IE"/>
+        </w:rPr>
+      </w:pPr>
+      <w:r>
+        <w:rPr>
+          <w:sz w:val="32"/>
+          <w:lang w:val="en-IE"/>
+        </w:rPr>
+        <w:t xml:space="preserve">Open </w:t>
       </w:r>
       <w:proofErr w:type="spellStart"/>
       <w:r>
         <w:rPr>
-          <w:sz w:val="32"/>
-          <w:lang w:val="en-IE"/>
-        </w:rPr>
-        <w:t>center</w:t>
+          <w:b/>
+          <w:sz w:val="32"/>
+          <w:lang w:val="en-IE"/>
+        </w:rPr>
+        <w:t>Cool</w:t>
+      </w:r>
+      <w:r>
+        <w:rPr>
+          <w:b/>
+          <w:sz w:val="32"/>
+          <w:lang w:val="en-IE"/>
+        </w:rPr>
+        <w:t>T</w:t>
+      </w:r>
+      <w:r>
+        <w:rPr>
+          <w:b/>
+          <w:sz w:val="32"/>
+          <w:lang w:val="en-IE"/>
+        </w:rPr>
+        <w:t>erm</w:t>
       </w:r>
       <w:proofErr w:type="spellEnd"/>
-      <w:r>
-        <w:rPr>
-          <w:sz w:val="32"/>
-          <w:lang w:val="en-IE"/>
-        </w:rPr>
-        <w:t xml:space="preserve"> screw</w:t>
-      </w:r>
-      <w:r>
-        <w:rPr>
-          <w:sz w:val="32"/>
-          <w:lang w:val="en-IE"/>
-        </w:rPr>
-        <w:t xml:space="preserve"> of task 1</w:t>
+    </w:p>
+    <w:p>
+      <w:pPr>
+        <w:pStyle w:val="ListParagraph"/>
+        <w:numPr>
+          <w:ilvl w:val="1"/>
+          <w:numId w:val="1"/>
+        </w:numPr>
+        <w:rPr>
+          <w:sz w:val="32"/>
+          <w:lang w:val="en-IE"/>
+        </w:rPr>
+      </w:pPr>
+      <w:r>
+        <w:rPr>
+          <w:sz w:val="32"/>
+          <w:lang w:val="en-IE"/>
+        </w:rPr>
+        <w:t>Go to OPTIONS</w:t>
+      </w:r>
+    </w:p>
+    <w:p>
+      <w:pPr>
+        <w:pStyle w:val="ListParagraph"/>
+        <w:numPr>
+          <w:ilvl w:val="1"/>
+          <w:numId w:val="1"/>
+        </w:numPr>
+        <w:rPr>
+          <w:sz w:val="32"/>
+          <w:lang w:val="en-IE"/>
+        </w:rPr>
+      </w:pPr>
+      <w:r>
+        <w:rPr>
+          <w:sz w:val="32"/>
+          <w:lang w:val="en-IE"/>
+        </w:rPr>
+        <w:t>Select PORT COM4</w:t>
+      </w:r>
+    </w:p>
+    <w:p>
+      <w:pPr>
+        <w:pStyle w:val="ListParagraph"/>
+        <w:numPr>
+          <w:ilvl w:val="1"/>
+          <w:numId w:val="1"/>
+        </w:numPr>
+        <w:rPr>
+          <w:sz w:val="32"/>
+          <w:lang w:val="en-IE"/>
+        </w:rPr>
+      </w:pPr>
+      <w:proofErr w:type="spellStart"/>
+      <w:r>
+        <w:rPr>
+          <w:sz w:val="32"/>
+          <w:lang w:val="en-IE"/>
+        </w:rPr>
+        <w:t>Baudrate</w:t>
+      </w:r>
+      <w:proofErr w:type="spellEnd"/>
+      <w:r>
+        <w:rPr>
+          <w:sz w:val="32"/>
+          <w:lang w:val="en-IE"/>
+        </w:rPr>
+        <w:t xml:space="preserve"> 115200</w:t>
+      </w:r>
+    </w:p>
+    <w:p>
+      <w:pPr>
+        <w:pStyle w:val="ListParagraph"/>
+        <w:numPr>
+          <w:ilvl w:val="1"/>
+          <w:numId w:val="1"/>
+        </w:numPr>
+        <w:rPr>
+          <w:sz w:val="32"/>
+          <w:lang w:val="en-IE"/>
+        </w:rPr>
+      </w:pPr>
+      <w:r>
+        <w:rPr>
+          <w:sz w:val="32"/>
+          <w:lang w:val="en-IE"/>
+        </w:rPr>
+        <w:t>Click OK</w:t>
       </w:r>
     </w:p>
     <w:p>
@@ -501,17 +343,38 @@
           <w:ilvl w:val="0"/>
           <w:numId w:val="1"/>
         </w:numPr>
-        <w:rPr>
-          <w:sz w:val="32"/>
-          <w:lang w:val="en-IE"/>
-        </w:rPr>
-      </w:pPr>
-      <w:r>
-        <w:rPr>
-          <w:sz w:val="32"/>
-          <w:lang w:val="en-IE"/>
-        </w:rPr>
-        <w:t>Setup guidance material</w:t>
+        <w:ind w:left="993" w:hanging="709"/>
+        <w:rPr>
+          <w:sz w:val="32"/>
+          <w:lang w:val="en-IE"/>
+        </w:rPr>
+      </w:pPr>
+      <w:r>
+        <w:rPr>
+          <w:sz w:val="32"/>
+          <w:lang w:val="en-IE"/>
+        </w:rPr>
+        <w:t>Open GitHub desktop</w:t>
+      </w:r>
+    </w:p>
+    <w:p>
+      <w:pPr>
+        <w:pStyle w:val="ListParagraph"/>
+        <w:numPr>
+          <w:ilvl w:val="1"/>
+          <w:numId w:val="1"/>
+        </w:numPr>
+        <w:rPr>
+          <w:sz w:val="32"/>
+          <w:lang w:val="en-IE"/>
+        </w:rPr>
+      </w:pPr>
+      <w:r>
+        <w:rPr>
+          <w:sz w:val="32"/>
+          <w:lang w:val="en-IE"/>
+        </w:rPr>
+        <w:t>Click fetch origin!</w:t>
       </w:r>
     </w:p>
     <w:p>
@@ -521,18 +384,177 @@
           <w:ilvl w:val="0"/>
           <w:numId w:val="1"/>
         </w:numPr>
-        <w:rPr>
-          <w:sz w:val="32"/>
-          <w:lang w:val="en-IE"/>
-        </w:rPr>
-      </w:pPr>
-      <w:r>
-        <w:rPr>
-          <w:sz w:val="32"/>
-          <w:lang w:val="en-IE"/>
-        </w:rPr>
-        <w:t>Make sure you have enough forms for the day</w:t>
-      </w:r>
+        <w:ind w:left="993" w:hanging="709"/>
+        <w:rPr>
+          <w:sz w:val="32"/>
+          <w:lang w:val="en-IE"/>
+        </w:rPr>
+      </w:pPr>
+      <w:r>
+        <w:rPr>
+          <w:sz w:val="32"/>
+          <w:lang w:val="en-IE"/>
+        </w:rPr>
+        <w:t xml:space="preserve">Open NDI </w:t>
+      </w:r>
+      <w:r>
+        <w:rPr>
+          <w:sz w:val="32"/>
+          <w:lang w:val="en-IE"/>
+        </w:rPr>
+        <w:t>Capture</w:t>
+      </w:r>
+    </w:p>
+    <w:p>
+      <w:pPr>
+        <w:pStyle w:val="ListParagraph"/>
+        <w:numPr>
+          <w:ilvl w:val="1"/>
+          <w:numId w:val="1"/>
+        </w:numPr>
+        <w:rPr>
+          <w:sz w:val="32"/>
+          <w:lang w:val="en-IE"/>
+        </w:rPr>
+      </w:pPr>
+      <w:r>
+        <w:rPr>
+          <w:sz w:val="32"/>
+          <w:lang w:val="en-IE"/>
+        </w:rPr>
+        <w:t xml:space="preserve">It should connect </w:t>
+      </w:r>
+      <w:r>
+        <w:rPr>
+          <w:sz w:val="32"/>
+          <w:lang w:val="en-IE"/>
+        </w:rPr>
+        <w:t>automaticall</w:t>
+      </w:r>
+      <w:r>
+        <w:rPr>
+          <w:sz w:val="32"/>
+          <w:lang w:val="en-IE"/>
+        </w:rPr>
+        <w:t>y.</w:t>
+      </w:r>
+    </w:p>
+    <w:p>
+      <w:pPr>
+        <w:pStyle w:val="ListParagraph"/>
+        <w:numPr>
+          <w:ilvl w:val="1"/>
+          <w:numId w:val="1"/>
+        </w:numPr>
+        <w:rPr>
+          <w:sz w:val="32"/>
+          <w:lang w:val="en-IE"/>
+        </w:rPr>
+      </w:pPr>
+      <w:r>
+        <w:rPr>
+          <w:sz w:val="32"/>
+          <w:lang w:val="en-IE"/>
+        </w:rPr>
+        <w:t>Click the open tool tracking utility button:</w:t>
+      </w:r>
+      <w:r>
+        <w:rPr>
+          <w:noProof/>
+        </w:rPr>
+        <w:drawing>
+          <wp:inline distT="0" distB="0" distL="0" distR="0" wp14:anchorId="63AB1B08" wp14:editId="3638DBD2">
+            <wp:extent cx="4191000" cy="847725"/>
+            <wp:effectExtent l="0" t="0" r="0" b="9525"/>
+            <wp:docPr id="2" name="Picture 2"/>
+            <wp:cNvGraphicFramePr>
+              <a:graphicFrameLocks xmlns:a="http://schemas.openxmlformats.org/drawingml/2006/main" noChangeAspect="1"/>
+            </wp:cNvGraphicFramePr>
+            <a:graphic xmlns:a="http://schemas.openxmlformats.org/drawingml/2006/main">
+              <a:graphicData uri="http://schemas.openxmlformats.org/drawingml/2006/picture">
+                <pic:pic xmlns:pic="http://schemas.openxmlformats.org/drawingml/2006/picture">
+                  <pic:nvPicPr>
+                    <pic:cNvPr id="1" name=""/>
+                    <pic:cNvPicPr/>
+                  </pic:nvPicPr>
+                  <pic:blipFill>
+                    <a:blip r:embed="rId5"/>
+                    <a:stretch>
+                      <a:fillRect/>
+                    </a:stretch>
+                  </pic:blipFill>
+                  <pic:spPr>
+                    <a:xfrm>
+                      <a:off x="0" y="0"/>
+                      <a:ext cx="4191000" cy="847725"/>
+                    </a:xfrm>
+                    <a:prstGeom prst="rect">
+                      <a:avLst/>
+                    </a:prstGeom>
+                  </pic:spPr>
+                </pic:pic>
+              </a:graphicData>
+            </a:graphic>
+          </wp:inline>
+        </w:drawing>
+      </w:r>
+    </w:p>
+    <w:p>
+      <w:pPr>
+        <w:pStyle w:val="ListParagraph"/>
+        <w:numPr>
+          <w:ilvl w:val="1"/>
+          <w:numId w:val="1"/>
+        </w:numPr>
+        <w:rPr>
+          <w:sz w:val="32"/>
+          <w:lang w:val="en-IE"/>
+        </w:rPr>
+      </w:pPr>
+      <w:r>
+        <w:rPr>
+          <w:sz w:val="32"/>
+          <w:lang w:val="en-IE"/>
+        </w:rPr>
+        <w:t xml:space="preserve">In the NDI track </w:t>
+      </w:r>
+      <w:r>
+        <w:rPr>
+          <w:sz w:val="32"/>
+          <w:lang w:val="en-IE"/>
+        </w:rPr>
+        <w:t>Go to View &gt; and make sure Polar Spherical Format is checked</w:t>
+      </w:r>
+    </w:p>
+    <w:p>
+      <w:pPr>
+        <w:pStyle w:val="ListParagraph"/>
+        <w:numPr>
+          <w:ilvl w:val="1"/>
+          <w:numId w:val="1"/>
+        </w:numPr>
+        <w:rPr>
+          <w:sz w:val="32"/>
+          <w:lang w:val="en-IE"/>
+        </w:rPr>
+      </w:pPr>
+      <w:r>
+        <w:rPr>
+          <w:sz w:val="32"/>
+          <w:lang w:val="en-IE"/>
+        </w:rPr>
+        <w:t>Wiggle a sensor and make sure the tracking is running</w:t>
+      </w:r>
+    </w:p>
+    <w:p>
+      <w:pPr>
+        <w:pStyle w:val="ListParagraph"/>
+        <w:ind w:left="1440"/>
+        <w:rPr>
+          <w:sz w:val="32"/>
+          <w:lang w:val="en-IE"/>
+        </w:rPr>
+      </w:pPr>
     </w:p>
     <w:p>
       <w:pPr>
@@ -541,6 +563,114 @@
           <w:ilvl w:val="0"/>
           <w:numId w:val="1"/>
         </w:numPr>
+        <w:ind w:left="993" w:hanging="709"/>
+        <w:rPr>
+          <w:sz w:val="32"/>
+          <w:lang w:val="en-IE"/>
+        </w:rPr>
+      </w:pPr>
+      <w:r>
+        <w:rPr>
+          <w:sz w:val="32"/>
+          <w:lang w:val="en-IE"/>
+        </w:rPr>
+        <w:t>Make sure the footstool is in the right spot (just in front of the tape line)</w:t>
+      </w:r>
+    </w:p>
+    <w:p>
+      <w:pPr>
+        <w:pStyle w:val="ListParagraph"/>
+        <w:numPr>
+          <w:ilvl w:val="0"/>
+          <w:numId w:val="1"/>
+        </w:numPr>
+        <w:ind w:left="993" w:hanging="709"/>
+        <w:rPr>
+          <w:sz w:val="32"/>
+          <w:lang w:val="en-IE"/>
+        </w:rPr>
+      </w:pPr>
+      <w:r>
+        <w:rPr>
+          <w:sz w:val="32"/>
+          <w:lang w:val="en-IE"/>
+        </w:rPr>
+        <w:t xml:space="preserve">Ensure the camera is in the right position – 15cm from the </w:t>
+      </w:r>
+      <w:proofErr w:type="spellStart"/>
+      <w:r>
+        <w:rPr>
+          <w:sz w:val="32"/>
+          <w:lang w:val="en-IE"/>
+        </w:rPr>
+        <w:t>center</w:t>
+      </w:r>
+      <w:proofErr w:type="spellEnd"/>
+      <w:r>
+        <w:rPr>
+          <w:sz w:val="32"/>
+          <w:lang w:val="en-IE"/>
+        </w:rPr>
+        <w:t xml:space="preserve"> screw</w:t>
+      </w:r>
+      <w:r>
+        <w:rPr>
+          <w:sz w:val="32"/>
+          <w:lang w:val="en-IE"/>
+        </w:rPr>
+        <w:t xml:space="preserve"> of task 1</w:t>
+      </w:r>
+    </w:p>
+    <w:p>
+      <w:pPr>
+        <w:pStyle w:val="ListParagraph"/>
+        <w:numPr>
+          <w:ilvl w:val="0"/>
+          <w:numId w:val="1"/>
+        </w:numPr>
+        <w:ind w:left="993" w:hanging="709"/>
+        <w:rPr>
+          <w:sz w:val="32"/>
+          <w:lang w:val="en-IE"/>
+        </w:rPr>
+      </w:pPr>
+      <w:r>
+        <w:rPr>
+          <w:sz w:val="32"/>
+          <w:lang w:val="en-IE"/>
+        </w:rPr>
+        <w:t>Setup guidance material</w:t>
+      </w:r>
+    </w:p>
+    <w:p>
+      <w:pPr>
+        <w:pStyle w:val="ListParagraph"/>
+        <w:numPr>
+          <w:ilvl w:val="0"/>
+          <w:numId w:val="1"/>
+        </w:numPr>
+        <w:ind w:left="993" w:hanging="709"/>
+        <w:rPr>
+          <w:sz w:val="32"/>
+          <w:lang w:val="en-IE"/>
+        </w:rPr>
+      </w:pPr>
+      <w:r>
+        <w:rPr>
+          <w:sz w:val="32"/>
+          <w:lang w:val="en-IE"/>
+        </w:rPr>
+        <w:t>Make sure you have enough forms for the day</w:t>
+      </w:r>
+    </w:p>
+    <w:p>
+      <w:pPr>
+        <w:pStyle w:val="ListParagraph"/>
+        <w:numPr>
+          <w:ilvl w:val="0"/>
+          <w:numId w:val="1"/>
+        </w:numPr>
+        <w:ind w:left="993" w:hanging="709"/>
         <w:rPr>
           <w:sz w:val="32"/>
           <w:lang w:val="en-IE"/>
@@ -640,6 +770,22 @@
     </w:p>
     <w:p>
       <w:pPr>
+        <w:pStyle w:val="Heading1"/>
+        <w:rPr>
+          <w:sz w:val="72"/>
+          <w:lang w:val="en-IE"/>
+        </w:rPr>
+      </w:pPr>
+      <w:r>
+        <w:rPr>
+          <w:sz w:val="44"/>
+          <w:lang w:val="en-IE"/>
+        </w:rPr>
+        <w:t>TASK 1</w:t>
+      </w:r>
+    </w:p>
+    <w:p>
+      <w:pPr>
         <w:pStyle w:val="ListParagraph"/>
         <w:rPr>
           <w:sz w:val="32"/>
@@ -652,7 +798,7 @@
         <w:pStyle w:val="ListParagraph"/>
         <w:numPr>
           <w:ilvl w:val="0"/>
-          <w:numId w:val="2"/>
+          <w:numId w:val="5"/>
         </w:numPr>
         <w:rPr>
           <w:sz w:val="32"/>
@@ -686,7 +832,7 @@
         <w:pStyle w:val="ListParagraph"/>
         <w:numPr>
           <w:ilvl w:val="1"/>
-          <w:numId w:val="2"/>
+          <w:numId w:val="5"/>
         </w:numPr>
         <w:rPr>
           <w:sz w:val="32"/>
@@ -706,7 +852,7 @@
         <w:pStyle w:val="ListParagraph"/>
         <w:numPr>
           <w:ilvl w:val="2"/>
-          <w:numId w:val="2"/>
+          <w:numId w:val="5"/>
         </w:numPr>
         <w:rPr>
           <w:sz w:val="32"/>
@@ -725,34 +871,7 @@
           <w:sz w:val="32"/>
           <w:lang w:val="en-IE"/>
         </w:rPr>
-        <w:t xml:space="preserve">ensor to port </w:t>
-      </w:r>
-      <w:r>
-        <w:rPr>
-          <w:sz w:val="32"/>
-          <w:lang w:val="en-IE"/>
-        </w:rPr>
-        <w:t>1</w:t>
-      </w:r>
-    </w:p>
-    <w:p>
-      <w:pPr>
-        <w:pStyle w:val="ListParagraph"/>
-        <w:numPr>
-          <w:ilvl w:val="1"/>
-          <w:numId w:val="2"/>
-        </w:numPr>
-        <w:rPr>
-          <w:sz w:val="32"/>
-          <w:lang w:val="en-IE"/>
-        </w:rPr>
-      </w:pPr>
-      <w:r>
-        <w:rPr>
-          <w:sz w:val="32"/>
-          <w:lang w:val="en-IE"/>
-        </w:rPr>
-        <w:t>Reference sensor</w:t>
+        <w:t>ensor</w:t>
       </w:r>
       <w:r>
         <w:rPr>
@@ -766,96 +885,82 @@
           <w:sz w:val="32"/>
           <w:lang w:val="en-IE"/>
         </w:rPr>
-        <w:t xml:space="preserve"> (</w:t>
-      </w:r>
-      <w:r>
-        <w:rPr>
-          <w:sz w:val="32"/>
-          <w:lang w:val="en-IE"/>
-        </w:rPr>
-        <w:t>loose cable</w:t>
-      </w:r>
-      <w:r>
-        <w:rPr>
-          <w:sz w:val="32"/>
-          <w:lang w:val="en-IE"/>
-        </w:rPr>
-        <w:t>) to port</w:t>
-      </w:r>
-      <w:r>
-        <w:rPr>
-          <w:sz w:val="32"/>
-          <w:lang w:val="en-IE"/>
-        </w:rPr>
-        <w:t xml:space="preserve"> 3</w:t>
-      </w:r>
-    </w:p>
-    <w:p>
-      <w:pPr>
-        <w:pStyle w:val="ListParagraph"/>
-        <w:numPr>
-          <w:ilvl w:val="1"/>
-          <w:numId w:val="2"/>
-        </w:numPr>
-        <w:rPr>
-          <w:sz w:val="32"/>
-          <w:lang w:val="en-IE"/>
-        </w:rPr>
-      </w:pPr>
-      <w:r>
-        <w:rPr>
-          <w:sz w:val="32"/>
-          <w:lang w:val="en-IE"/>
-        </w:rPr>
-        <w:t>Reference sensor 2 (loose cable, red flag) to port 4</w:t>
-      </w:r>
-    </w:p>
-    <w:p>
-      <w:pPr>
-        <w:pStyle w:val="ListParagraph"/>
-        <w:numPr>
-          <w:ilvl w:val="1"/>
-          <w:numId w:val="2"/>
-        </w:numPr>
-        <w:rPr>
-          <w:sz w:val="32"/>
-          <w:lang w:val="en-IE"/>
-        </w:rPr>
-      </w:pPr>
-      <w:r>
-        <w:rPr>
-          <w:sz w:val="32"/>
-          <w:lang w:val="en-IE"/>
-        </w:rPr>
-        <w:t>Place Reference Sensor 1 in the right reference sensor holder</w:t>
-      </w:r>
-    </w:p>
-    <w:p>
-      <w:pPr>
-        <w:pStyle w:val="ListParagraph"/>
-        <w:numPr>
-          <w:ilvl w:val="1"/>
-          <w:numId w:val="2"/>
-        </w:numPr>
-        <w:rPr>
-          <w:sz w:val="32"/>
-          <w:lang w:val="en-IE"/>
-        </w:rPr>
-      </w:pPr>
-      <w:r>
-        <w:rPr>
-          <w:sz w:val="32"/>
-          <w:lang w:val="en-IE"/>
-        </w:rPr>
-        <w:t>Place Reference Sensor 2 in the left reference sensor holder</w:t>
-      </w:r>
-    </w:p>
-    <w:p>
-      <w:pPr>
-        <w:pStyle w:val="ListParagraph"/>
-        <w:numPr>
-          <w:ilvl w:val="1"/>
-          <w:numId w:val="2"/>
+        <w:t xml:space="preserve"> to port 1</w:t>
+      </w:r>
+    </w:p>
+    <w:p>
+      <w:pPr>
+        <w:pStyle w:val="ListParagraph"/>
+        <w:numPr>
+          <w:ilvl w:val="2"/>
+          <w:numId w:val="5"/>
+        </w:numPr>
+        <w:rPr>
+          <w:sz w:val="32"/>
+          <w:lang w:val="en-IE"/>
+        </w:rPr>
+      </w:pPr>
+      <w:r>
+        <w:rPr>
+          <w:sz w:val="32"/>
+          <w:lang w:val="en-IE"/>
+        </w:rPr>
+        <w:t>Sensor 2 (red flag) to port 2</w:t>
+      </w:r>
+    </w:p>
+    <w:p>
+      <w:pPr>
+        <w:pStyle w:val="ListParagraph"/>
+        <w:numPr>
+          <w:ilvl w:val="1"/>
+          <w:numId w:val="5"/>
+        </w:numPr>
+        <w:rPr>
+          <w:sz w:val="32"/>
+          <w:lang w:val="en-IE"/>
+        </w:rPr>
+      </w:pPr>
+      <w:r>
+        <w:rPr>
+          <w:sz w:val="32"/>
+          <w:lang w:val="en-IE"/>
+        </w:rPr>
+        <w:t>Reference sensor 1 (loose cable) to port 3</w:t>
+      </w:r>
+    </w:p>
+    <w:p>
+      <w:pPr>
+        <w:pStyle w:val="ListParagraph"/>
+        <w:numPr>
+          <w:ilvl w:val="1"/>
+          <w:numId w:val="5"/>
+        </w:numPr>
+        <w:rPr>
+          <w:sz w:val="32"/>
+          <w:lang w:val="en-IE"/>
+        </w:rPr>
+      </w:pPr>
+      <w:r>
+        <w:rPr>
+          <w:sz w:val="32"/>
+          <w:lang w:val="en-IE"/>
+        </w:rPr>
+        <w:t>Place Reference Sensor 1 in the reference sensor holder</w:t>
+      </w:r>
+      <w:r>
+        <w:rPr>
+          <w:sz w:val="32"/>
+          <w:lang w:val="en-IE"/>
+        </w:rPr>
+        <w:t xml:space="preserve"> on the dominant hand side</w:t>
+      </w:r>
+    </w:p>
+    <w:p>
+      <w:pPr>
+        <w:pStyle w:val="ListParagraph"/>
+        <w:numPr>
+          <w:ilvl w:val="1"/>
+          <w:numId w:val="5"/>
         </w:numPr>
         <w:rPr>
           <w:sz w:val="32"/>
@@ -882,22 +987,15 @@
           <w:sz w:val="32"/>
           <w:lang w:val="en-IE"/>
         </w:rPr>
-        <w:t xml:space="preserve">s’ </w:t>
-      </w:r>
-      <w:r>
-        <w:rPr>
-          <w:sz w:val="32"/>
-          <w:lang w:val="en-IE"/>
-        </w:rPr>
-        <w:t>monopolar connector</w:t>
-      </w:r>
-    </w:p>
-    <w:p>
-      <w:pPr>
-        <w:pStyle w:val="ListParagraph"/>
-        <w:numPr>
-          <w:ilvl w:val="1"/>
-          <w:numId w:val="2"/>
+        <w:t>s’ monopolar connector</w:t>
+      </w:r>
+    </w:p>
+    <w:p>
+      <w:pPr>
+        <w:pStyle w:val="ListParagraph"/>
+        <w:numPr>
+          <w:ilvl w:val="1"/>
+          <w:numId w:val="5"/>
         </w:numPr>
         <w:rPr>
           <w:sz w:val="32"/>
@@ -917,34 +1015,27 @@
         <w:pStyle w:val="ListParagraph"/>
         <w:numPr>
           <w:ilvl w:val="1"/>
-          <w:numId w:val="2"/>
-        </w:numPr>
-        <w:rPr>
-          <w:sz w:val="32"/>
-          <w:lang w:val="en-IE"/>
-        </w:rPr>
-      </w:pPr>
-      <w:r>
-        <w:rPr>
-          <w:sz w:val="32"/>
-          <w:lang w:val="en-IE"/>
-        </w:rPr>
-        <w:t>Go to</w:t>
-      </w:r>
-      <w:r>
-        <w:rPr>
-          <w:sz w:val="32"/>
-          <w:lang w:val="en-IE"/>
-        </w:rPr>
-        <w:t xml:space="preserve"> COOLTERM. </w:t>
-      </w:r>
-    </w:p>
-    <w:p>
-      <w:pPr>
-        <w:pStyle w:val="ListParagraph"/>
-        <w:numPr>
-          <w:ilvl w:val="1"/>
-          <w:numId w:val="2"/>
+          <w:numId w:val="5"/>
+        </w:numPr>
+        <w:rPr>
+          <w:sz w:val="32"/>
+          <w:lang w:val="en-IE"/>
+        </w:rPr>
+      </w:pPr>
+      <w:r>
+        <w:rPr>
+          <w:sz w:val="32"/>
+          <w:lang w:val="en-IE"/>
+        </w:rPr>
+        <w:t xml:space="preserve">Go to COOLTERM. </w:t>
+      </w:r>
+    </w:p>
+    <w:p>
+      <w:pPr>
+        <w:pStyle w:val="ListParagraph"/>
+        <w:numPr>
+          <w:ilvl w:val="1"/>
+          <w:numId w:val="5"/>
         </w:numPr>
         <w:rPr>
           <w:sz w:val="32"/>
@@ -964,27 +1055,41 @@
         <w:pStyle w:val="ListParagraph"/>
         <w:numPr>
           <w:ilvl w:val="1"/>
-          <w:numId w:val="2"/>
-        </w:numPr>
-        <w:rPr>
-          <w:sz w:val="32"/>
-          <w:lang w:val="en-IE"/>
-        </w:rPr>
-      </w:pPr>
-      <w:r>
-        <w:rPr>
-          <w:sz w:val="32"/>
-          <w:lang w:val="en-IE"/>
-        </w:rPr>
-        <w:t>NAME the recording file, place it in the PARTICIPANT FOLDER</w:t>
-      </w:r>
-    </w:p>
-    <w:p>
-      <w:pPr>
-        <w:pStyle w:val="ListParagraph"/>
-        <w:numPr>
-          <w:ilvl w:val="1"/>
-          <w:numId w:val="2"/>
+          <w:numId w:val="5"/>
+        </w:numPr>
+        <w:rPr>
+          <w:sz w:val="32"/>
+          <w:lang w:val="en-IE"/>
+        </w:rPr>
+      </w:pPr>
+      <w:r>
+        <w:rPr>
+          <w:sz w:val="32"/>
+          <w:lang w:val="en-IE"/>
+        </w:rPr>
+        <w:t>NAME the recording file</w:t>
+      </w:r>
+      <w:r>
+        <w:rPr>
+          <w:sz w:val="32"/>
+          <w:lang w:val="en-IE"/>
+        </w:rPr>
+        <w:t xml:space="preserve"> “Participant 01, Task 1, SERIAL”</w:t>
+      </w:r>
+      <w:r>
+        <w:rPr>
+          <w:sz w:val="32"/>
+          <w:lang w:val="en-IE"/>
+        </w:rPr>
+        <w:t>, place it in the PARTICIPANT FOLDER</w:t>
+      </w:r>
+    </w:p>
+    <w:p>
+      <w:pPr>
+        <w:pStyle w:val="ListParagraph"/>
+        <w:numPr>
+          <w:ilvl w:val="1"/>
+          <w:numId w:val="5"/>
         </w:numPr>
         <w:rPr>
           <w:sz w:val="32"/>
@@ -1044,7 +1149,7 @@
                     <pic:cNvPicPr/>
                   </pic:nvPicPr>
                   <pic:blipFill>
-                    <a:blip r:embed="rId5">
+                    <a:blip r:embed="rId6">
                       <a:extLst>
                         <a:ext uri="{28A0092B-C50C-407E-A947-70E740481C1C}">
                           <a14:useLocalDpi xmlns:a14="http://schemas.microsoft.com/office/drawing/2010/main" val="0"/>
@@ -1076,13 +1181,14 @@
         <w:pStyle w:val="ListParagraph"/>
         <w:numPr>
           <w:ilvl w:val="1"/>
-          <w:numId w:val="2"/>
-        </w:numPr>
-        <w:rPr>
-          <w:sz w:val="32"/>
-          <w:lang w:val="en-IE"/>
-        </w:rPr>
-      </w:pPr>
+          <w:numId w:val="5"/>
+        </w:numPr>
+        <w:rPr>
+          <w:sz w:val="32"/>
+          <w:lang w:val="en-IE"/>
+        </w:rPr>
+      </w:pPr>
+      <w:bookmarkStart w:id="0" w:name="_Hlk506046617"/>
       <w:r>
         <w:rPr>
           <w:sz w:val="32"/>
@@ -1104,7 +1210,7 @@
         <w:pStyle w:val="ListParagraph"/>
         <w:numPr>
           <w:ilvl w:val="1"/>
-          <w:numId w:val="2"/>
+          <w:numId w:val="5"/>
         </w:numPr>
         <w:rPr>
           <w:sz w:val="32"/>
@@ -1131,7 +1237,7 @@
         <w:pStyle w:val="ListParagraph"/>
         <w:numPr>
           <w:ilvl w:val="2"/>
-          <w:numId w:val="2"/>
+          <w:numId w:val="5"/>
         </w:numPr>
         <w:rPr>
           <w:sz w:val="32"/>
@@ -1145,13 +1251,41 @@
         </w:rPr>
         <w:t>Click Browse and create a new file in the participant folder</w:t>
       </w:r>
+      <w:r>
+        <w:rPr>
+          <w:sz w:val="32"/>
+          <w:lang w:val="en-IE"/>
+        </w:rPr>
+        <w:t xml:space="preserve">, name it </w:t>
+      </w:r>
+      <w:r>
+        <w:rPr>
+          <w:sz w:val="32"/>
+          <w:lang w:val="en-IE"/>
+        </w:rPr>
+        <w:t xml:space="preserve">“Participant 01, Task 1, </w:t>
+      </w:r>
+      <w:r>
+        <w:rPr>
+          <w:sz w:val="32"/>
+          <w:lang w:val="en-IE"/>
+        </w:rPr>
+        <w:t>TRACKING</w:t>
+      </w:r>
+      <w:r>
+        <w:rPr>
+          <w:sz w:val="32"/>
+          <w:lang w:val="en-IE"/>
+        </w:rPr>
+        <w:t>”</w:t>
+      </w:r>
     </w:p>
     <w:p>
       <w:pPr>
         <w:pStyle w:val="ListParagraph"/>
         <w:numPr>
           <w:ilvl w:val="2"/>
-          <w:numId w:val="2"/>
+          <w:numId w:val="5"/>
         </w:numPr>
         <w:rPr>
           <w:sz w:val="32"/>
@@ -1171,7 +1305,7 @@
         <w:pStyle w:val="ListParagraph"/>
         <w:numPr>
           <w:ilvl w:val="2"/>
-          <w:numId w:val="2"/>
+          <w:numId w:val="5"/>
         </w:numPr>
         <w:rPr>
           <w:sz w:val="32"/>
@@ -1191,7 +1325,7 @@
         <w:pStyle w:val="ListParagraph"/>
         <w:numPr>
           <w:ilvl w:val="2"/>
-          <w:numId w:val="2"/>
+          <w:numId w:val="5"/>
         </w:numPr>
         <w:rPr>
           <w:sz w:val="32"/>
@@ -1207,13 +1341,15 @@
         <w:t>Click start recording</w:t>
       </w:r>
     </w:p>
+    <w:bookmarkEnd w:id="0"/>
     <w:p>
       <w:pPr>
         <w:pStyle w:val="ListParagraph"/>
         <w:numPr>
           <w:ilvl w:val="0"/>
-          <w:numId w:val="2"/>
-        </w:numPr>
+          <w:numId w:val="5"/>
+        </w:numPr>
+        <w:ind w:left="993" w:hanging="633"/>
         <w:rPr>
           <w:sz w:val="32"/>
           <w:lang w:val="en-IE"/>
@@ -1226,14 +1362,22 @@
         </w:rPr>
         <w:t>Guide the participant through the exercise</w:t>
       </w:r>
+      <w:r>
+        <w:rPr>
+          <w:sz w:val="32"/>
+          <w:lang w:val="en-IE"/>
+        </w:rPr>
+        <w:t>. Remember to switch reference sensor position when switching hands.</w:t>
+      </w:r>
     </w:p>
     <w:p>
       <w:pPr>
         <w:pStyle w:val="ListParagraph"/>
         <w:numPr>
           <w:ilvl w:val="0"/>
-          <w:numId w:val="2"/>
-        </w:numPr>
+          <w:numId w:val="5"/>
+        </w:numPr>
+        <w:ind w:left="993" w:hanging="633"/>
         <w:rPr>
           <w:sz w:val="32"/>
           <w:lang w:val="en-IE"/>
@@ -1252,7 +1396,7 @@
         <w:pStyle w:val="ListParagraph"/>
         <w:numPr>
           <w:ilvl w:val="1"/>
-          <w:numId w:val="2"/>
+          <w:numId w:val="5"/>
         </w:numPr>
         <w:rPr>
           <w:sz w:val="32"/>
@@ -1297,7 +1441,7 @@
         <w:pStyle w:val="ListParagraph"/>
         <w:numPr>
           <w:ilvl w:val="1"/>
-          <w:numId w:val="2"/>
+          <w:numId w:val="5"/>
         </w:numPr>
         <w:rPr>
           <w:sz w:val="32"/>
@@ -1317,7 +1461,7 @@
         <w:pStyle w:val="ListParagraph"/>
         <w:numPr>
           <w:ilvl w:val="1"/>
-          <w:numId w:val="2"/>
+          <w:numId w:val="5"/>
         </w:numPr>
         <w:rPr>
           <w:sz w:val="32"/>
@@ -1337,7 +1481,7 @@
         <w:pStyle w:val="ListParagraph"/>
         <w:numPr>
           <w:ilvl w:val="1"/>
-          <w:numId w:val="2"/>
+          <w:numId w:val="5"/>
         </w:numPr>
         <w:rPr>
           <w:sz w:val="32"/>
@@ -1357,7 +1501,7 @@
         <w:pStyle w:val="ListParagraph"/>
         <w:numPr>
           <w:ilvl w:val="0"/>
-          <w:numId w:val="2"/>
+          <w:numId w:val="5"/>
         </w:numPr>
         <w:rPr>
           <w:sz w:val="32"/>
@@ -1391,14 +1535,31 @@
           <w:sz w:val="32"/>
           <w:lang w:val="en-IE"/>
         </w:rPr>
-        <w:t>--------</w:t>
-      </w:r>
-      <w:r>
-        <w:rPr>
-          <w:sz w:val="32"/>
-          <w:lang w:val="en-IE"/>
-        </w:rPr>
-        <w:t>------------------------------------------------------------------------------------</w:t>
+        <w:br w:type="page"/>
+      </w:r>
+    </w:p>
+    <w:p>
+      <w:pPr>
+        <w:pStyle w:val="Heading1"/>
+        <w:rPr>
+          <w:sz w:val="72"/>
+          <w:lang w:val="en-IE"/>
+        </w:rPr>
+      </w:pPr>
+      <w:r>
+        <w:rPr>
+          <w:sz w:val="44"/>
+          <w:lang w:val="en-IE"/>
+        </w:rPr>
+        <w:lastRenderedPageBreak/>
+        <w:t xml:space="preserve">TASK </w:t>
+      </w:r>
+      <w:r>
+        <w:rPr>
+          <w:sz w:val="44"/>
+          <w:lang w:val="en-IE"/>
+        </w:rPr>
+        <w:t>2</w:t>
       </w:r>
     </w:p>
     <w:p>
@@ -1406,7 +1567,34 @@
         <w:pStyle w:val="ListParagraph"/>
         <w:numPr>
           <w:ilvl w:val="0"/>
-          <w:numId w:val="2"/>
+          <w:numId w:val="4"/>
+        </w:numPr>
+        <w:rPr>
+          <w:sz w:val="32"/>
+          <w:lang w:val="en-IE"/>
+        </w:rPr>
+      </w:pPr>
+      <w:r>
+        <w:rPr>
+          <w:sz w:val="32"/>
+          <w:lang w:val="en-IE"/>
+        </w:rPr>
+        <w:t>Remove TASK 1, Place TASK 2 (</w:t>
+      </w:r>
+      <w:r>
+        <w:rPr>
+          <w:sz w:val="32"/>
+          <w:lang w:val="en-IE"/>
+        </w:rPr>
+        <w:t>Peg transfer)</w:t>
+      </w:r>
+    </w:p>
+    <w:p>
+      <w:pPr>
+        <w:pStyle w:val="ListParagraph"/>
+        <w:numPr>
+          <w:ilvl w:val="0"/>
+          <w:numId w:val="4"/>
         </w:numPr>
         <w:ind w:left="851" w:hanging="491"/>
         <w:rPr>
@@ -1419,14 +1607,14 @@
           <w:sz w:val="32"/>
           <w:lang w:val="en-IE"/>
         </w:rPr>
-        <w:t>Remove TASK 1, Place TASK 2 (</w:t>
-      </w:r>
-      <w:r>
-        <w:rPr>
-          <w:sz w:val="32"/>
-          <w:lang w:val="en-IE"/>
-        </w:rPr>
-        <w:t>Peg transfer)</w:t>
+        <w:t xml:space="preserve">Check </w:t>
+      </w:r>
+      <w:r>
+        <w:rPr>
+          <w:sz w:val="32"/>
+          <w:lang w:val="en-IE"/>
+        </w:rPr>
+        <w:t>Reference sensor (loose cable) to port 3</w:t>
       </w:r>
     </w:p>
     <w:p>
@@ -1434,7 +1622,7 @@
         <w:pStyle w:val="ListParagraph"/>
         <w:numPr>
           <w:ilvl w:val="0"/>
-          <w:numId w:val="2"/>
+          <w:numId w:val="4"/>
         </w:numPr>
         <w:ind w:left="851" w:hanging="491"/>
         <w:rPr>
@@ -1447,14 +1635,7 @@
           <w:sz w:val="32"/>
           <w:lang w:val="en-IE"/>
         </w:rPr>
-        <w:t xml:space="preserve">Check </w:t>
-      </w:r>
-      <w:r>
-        <w:rPr>
-          <w:sz w:val="32"/>
-          <w:lang w:val="en-IE"/>
-        </w:rPr>
-        <w:t>Reference sensor 1 (loose cable) to port 3</w:t>
+        <w:t>Place Reference Sensor 1 in the reference sensor holder on the dominant hand side</w:t>
       </w:r>
     </w:p>
     <w:p>
@@ -1462,7 +1643,7 @@
         <w:pStyle w:val="ListParagraph"/>
         <w:numPr>
           <w:ilvl w:val="0"/>
-          <w:numId w:val="2"/>
+          <w:numId w:val="4"/>
         </w:numPr>
         <w:ind w:left="851" w:hanging="491"/>
         <w:rPr>
@@ -1475,14 +1656,7 @@
           <w:sz w:val="32"/>
           <w:lang w:val="en-IE"/>
         </w:rPr>
-        <w:t xml:space="preserve">Check </w:t>
-      </w:r>
-      <w:r>
-        <w:rPr>
-          <w:sz w:val="32"/>
-          <w:lang w:val="en-IE"/>
-        </w:rPr>
-        <w:t>Reference sensor 2 (loose cable, red flag) to port 4</w:t>
+        <w:t>Place triangle on right red peg</w:t>
       </w:r>
     </w:p>
     <w:p>
@@ -1490,7 +1664,7 @@
         <w:pStyle w:val="ListParagraph"/>
         <w:numPr>
           <w:ilvl w:val="0"/>
-          <w:numId w:val="2"/>
+          <w:numId w:val="4"/>
         </w:numPr>
         <w:ind w:left="851" w:hanging="491"/>
         <w:rPr>
@@ -1503,15 +1677,185 @@
           <w:sz w:val="32"/>
           <w:lang w:val="en-IE"/>
         </w:rPr>
-        <w:t>Place Reference Sensor 1 in the right reference sensor holder</w:t>
-      </w:r>
+        <w:t xml:space="preserve">On NDI Track, click  </w:t>
+      </w:r>
+      <w:r>
+        <w:rPr>
+          <w:noProof/>
+        </w:rPr>
+        <w:drawing>
+          <wp:inline distT="0" distB="0" distL="0" distR="0" wp14:anchorId="12D7D74B" wp14:editId="7D6B1396">
+            <wp:extent cx="887095" cy="664845"/>
+            <wp:effectExtent l="0" t="0" r="8255" b="1905"/>
+            <wp:docPr id="3" name="Picture 3"/>
+            <wp:cNvGraphicFramePr>
+              <a:graphicFrameLocks xmlns:a="http://schemas.openxmlformats.org/drawingml/2006/main" noChangeAspect="1"/>
+            </wp:cNvGraphicFramePr>
+            <a:graphic xmlns:a="http://schemas.openxmlformats.org/drawingml/2006/main">
+              <a:graphicData uri="http://schemas.openxmlformats.org/drawingml/2006/picture">
+                <pic:pic xmlns:pic="http://schemas.openxmlformats.org/drawingml/2006/picture">
+                  <pic:nvPicPr>
+                    <pic:cNvPr id="1" name=""/>
+                    <pic:cNvPicPr/>
+                  </pic:nvPicPr>
+                  <pic:blipFill>
+                    <a:blip r:embed="rId6">
+                      <a:extLst>
+                        <a:ext uri="{28A0092B-C50C-407E-A947-70E740481C1C}">
+                          <a14:useLocalDpi xmlns:a14="http://schemas.microsoft.com/office/drawing/2010/main" val="0"/>
+                        </a:ext>
+                      </a:extLst>
+                    </a:blip>
+                    <a:stretch>
+                      <a:fillRect/>
+                    </a:stretch>
+                  </pic:blipFill>
+                  <pic:spPr>
+                    <a:xfrm>
+                      <a:off x="0" y="0"/>
+                      <a:ext cx="887095" cy="664845"/>
+                    </a:xfrm>
+                    <a:prstGeom prst="rect">
+                      <a:avLst/>
+                    </a:prstGeom>
+                  </pic:spPr>
+                </pic:pic>
+              </a:graphicData>
+            </a:graphic>
+          </wp:inline>
+        </w:drawing>
+      </w:r>
+    </w:p>
+    <w:p>
+      <w:pPr>
+        <w:pStyle w:val="ListParagraph"/>
+        <w:numPr>
+          <w:ilvl w:val="1"/>
+          <w:numId w:val="4"/>
+        </w:numPr>
+        <w:rPr>
+          <w:sz w:val="32"/>
+          <w:lang w:val="en-IE"/>
+        </w:rPr>
+      </w:pPr>
+      <w:r>
+        <w:rPr>
+          <w:sz w:val="32"/>
+          <w:lang w:val="en-IE"/>
+        </w:rPr>
+        <w:t xml:space="preserve"> In the record tracking window:</w:t>
+      </w:r>
+    </w:p>
+    <w:p>
+      <w:pPr>
+        <w:pStyle w:val="ListParagraph"/>
+        <w:numPr>
+          <w:ilvl w:val="1"/>
+          <w:numId w:val="4"/>
+        </w:numPr>
+        <w:rPr>
+          <w:sz w:val="32"/>
+          <w:lang w:val="en-IE"/>
+        </w:rPr>
+      </w:pPr>
+      <w:r>
+        <w:rPr>
+          <w:sz w:val="32"/>
+          <w:lang w:val="en-IE"/>
+        </w:rPr>
+        <w:t xml:space="preserve">Click Browse and create a new file in the participant folder, name it “Participant 01, Task </w:t>
+      </w:r>
+      <w:r>
+        <w:rPr>
+          <w:sz w:val="32"/>
+          <w:lang w:val="en-IE"/>
+        </w:rPr>
+        <w:t>2</w:t>
+      </w:r>
+      <w:r>
+        <w:rPr>
+          <w:sz w:val="32"/>
+          <w:lang w:val="en-IE"/>
+        </w:rPr>
+        <w:t>, TRACKING”</w:t>
+      </w:r>
+    </w:p>
+    <w:p>
+      <w:pPr>
+        <w:pStyle w:val="ListParagraph"/>
+        <w:numPr>
+          <w:ilvl w:val="1"/>
+          <w:numId w:val="4"/>
+        </w:numPr>
+        <w:rPr>
+          <w:sz w:val="32"/>
+          <w:lang w:val="en-IE"/>
+        </w:rPr>
+      </w:pPr>
+      <w:r>
+        <w:rPr>
+          <w:sz w:val="32"/>
+          <w:lang w:val="en-IE"/>
+        </w:rPr>
+        <w:t>IMPORTANT: DOUBLE CHECK THAT THE FILE NAME IS UNIQUE, OR YOU WILL OVERWRITE STUDY DATA!</w:t>
+      </w:r>
+    </w:p>
+    <w:p>
+      <w:pPr>
+        <w:pStyle w:val="ListParagraph"/>
+        <w:numPr>
+          <w:ilvl w:val="1"/>
+          <w:numId w:val="4"/>
+        </w:numPr>
+        <w:rPr>
+          <w:sz w:val="32"/>
+          <w:lang w:val="en-IE"/>
+        </w:rPr>
+      </w:pPr>
+      <w:r>
+        <w:rPr>
+          <w:sz w:val="32"/>
+          <w:lang w:val="en-IE"/>
+        </w:rPr>
+        <w:t>Ensure all sensors are blue in the RECORD TOOLS box</w:t>
+      </w:r>
+    </w:p>
+    <w:p>
+      <w:pPr>
+        <w:pStyle w:val="ListParagraph"/>
+        <w:numPr>
+          <w:ilvl w:val="1"/>
+          <w:numId w:val="4"/>
+        </w:numPr>
+        <w:rPr>
+          <w:sz w:val="32"/>
+          <w:lang w:val="en-IE"/>
+        </w:rPr>
+      </w:pPr>
+      <w:r>
+        <w:rPr>
+          <w:sz w:val="32"/>
+          <w:lang w:val="en-IE"/>
+        </w:rPr>
+        <w:t>Click start recording</w:t>
+      </w:r>
+    </w:p>
+    <w:p>
+      <w:pPr>
+        <w:pStyle w:val="ListParagraph"/>
+        <w:ind w:left="851"/>
+        <w:rPr>
+          <w:sz w:val="32"/>
+          <w:lang w:val="en-IE"/>
+        </w:rPr>
+      </w:pPr>
     </w:p>
     <w:p>
       <w:pPr>
         <w:pStyle w:val="ListParagraph"/>
         <w:numPr>
           <w:ilvl w:val="0"/>
-          <w:numId w:val="2"/>
+          <w:numId w:val="4"/>
         </w:numPr>
         <w:ind w:left="851" w:hanging="491"/>
         <w:rPr>
@@ -1524,7 +1868,14 @@
           <w:sz w:val="32"/>
           <w:lang w:val="en-IE"/>
         </w:rPr>
-        <w:t>Place Reference Sensor 2 in the left reference sensor holder</w:t>
+        <w:t xml:space="preserve">Guide participant through </w:t>
+      </w:r>
+      <w:r>
+        <w:rPr>
+          <w:sz w:val="32"/>
+          <w:lang w:val="en-IE"/>
+        </w:rPr>
+        <w:t>task</w:t>
       </w:r>
     </w:p>
     <w:p>
@@ -1532,7 +1883,7 @@
         <w:pStyle w:val="ListParagraph"/>
         <w:numPr>
           <w:ilvl w:val="0"/>
-          <w:numId w:val="2"/>
+          <w:numId w:val="4"/>
         </w:numPr>
         <w:ind w:left="851" w:hanging="491"/>
         <w:rPr>
@@ -1545,7 +1896,7 @@
           <w:sz w:val="32"/>
           <w:lang w:val="en-IE"/>
         </w:rPr>
-        <w:t>Place triangle on right red peg</w:t>
+        <w:t>Remember to switch reference sensor position when switching hands.</w:t>
       </w:r>
     </w:p>
     <w:p>
@@ -1553,7 +1904,7 @@
         <w:pStyle w:val="ListParagraph"/>
         <w:numPr>
           <w:ilvl w:val="0"/>
-          <w:numId w:val="2"/>
+          <w:numId w:val="4"/>
         </w:numPr>
         <w:ind w:left="851" w:hanging="491"/>
         <w:rPr>
@@ -1566,14 +1917,27 @@
           <w:sz w:val="32"/>
           <w:lang w:val="en-IE"/>
         </w:rPr>
-        <w:t xml:space="preserve">Guide participant through </w:t>
-      </w:r>
-      <w:r>
-        <w:rPr>
-          <w:sz w:val="32"/>
-          <w:lang w:val="en-IE"/>
-        </w:rPr>
-        <w:t>task</w:t>
+        <w:t>Upon finishing:</w:t>
+      </w:r>
+    </w:p>
+    <w:p>
+      <w:pPr>
+        <w:pStyle w:val="ListParagraph"/>
+        <w:numPr>
+          <w:ilvl w:val="1"/>
+          <w:numId w:val="4"/>
+        </w:numPr>
+        <w:rPr>
+          <w:sz w:val="32"/>
+          <w:lang w:val="en-IE"/>
+        </w:rPr>
+      </w:pPr>
+      <w:r>
+        <w:rPr>
+          <w:sz w:val="32"/>
+          <w:lang w:val="en-IE"/>
+        </w:rPr>
+        <w:t>Remove the reference sensor from the Task board</w:t>
       </w:r>
     </w:p>
     <w:p>
@@ -1581,7 +1945,7 @@
         <w:pStyle w:val="ListParagraph"/>
         <w:numPr>
           <w:ilvl w:val="0"/>
-          <w:numId w:val="2"/>
+          <w:numId w:val="4"/>
         </w:numPr>
         <w:ind w:left="851" w:hanging="491"/>
         <w:rPr>
@@ -1594,15 +1958,66 @@
           <w:sz w:val="32"/>
           <w:lang w:val="en-IE"/>
         </w:rPr>
-        <w:t>Upon finishing:</w:t>
-      </w:r>
-    </w:p>
-    <w:p>
-      <w:pPr>
-        <w:pStyle w:val="ListParagraph"/>
-        <w:numPr>
-          <w:ilvl w:val="1"/>
-          <w:numId w:val="2"/>
+        <w:t>Remove TASK 2, place TASK 3</w:t>
+      </w:r>
+    </w:p>
+    <w:p>
+      <w:pPr>
+        <w:rPr>
+          <w:sz w:val="32"/>
+          <w:lang w:val="en-IE"/>
+        </w:rPr>
+      </w:pPr>
+      <w:r>
+        <w:rPr>
+          <w:sz w:val="32"/>
+          <w:lang w:val="en-IE"/>
+        </w:rPr>
+        <w:br w:type="page"/>
+      </w:r>
+    </w:p>
+    <w:p>
+      <w:pPr>
+        <w:pStyle w:val="Heading1"/>
+        <w:rPr>
+          <w:sz w:val="72"/>
+          <w:lang w:val="en-IE"/>
+        </w:rPr>
+      </w:pPr>
+      <w:r>
+        <w:rPr>
+          <w:sz w:val="44"/>
+          <w:lang w:val="en-IE"/>
+        </w:rPr>
+        <w:lastRenderedPageBreak/>
+        <w:t xml:space="preserve">TASK </w:t>
+      </w:r>
+      <w:r>
+        <w:rPr>
+          <w:sz w:val="44"/>
+          <w:lang w:val="en-IE"/>
+        </w:rPr>
+        <w:t>3</w:t>
+      </w:r>
+      <w:bookmarkStart w:id="1" w:name="_GoBack"/>
+      <w:bookmarkEnd w:id="1"/>
+    </w:p>
+    <w:p>
+      <w:pPr>
+        <w:pStyle w:val="ListParagraph"/>
+        <w:ind w:left="851"/>
+        <w:rPr>
+          <w:sz w:val="32"/>
+          <w:lang w:val="en-IE"/>
+        </w:rPr>
+      </w:pPr>
+    </w:p>
+    <w:p>
+      <w:pPr>
+        <w:pStyle w:val="ListParagraph"/>
+        <w:numPr>
+          <w:ilvl w:val="0"/>
+          <w:numId w:val="4"/>
         </w:numPr>
         <w:ind w:left="851" w:hanging="491"/>
         <w:rPr>
@@ -1615,15 +2030,15 @@
           <w:sz w:val="32"/>
           <w:lang w:val="en-IE"/>
         </w:rPr>
-        <w:t>Remove the reference sensors from the Task board</w:t>
-      </w:r>
-    </w:p>
-    <w:p>
-      <w:pPr>
-        <w:pStyle w:val="ListParagraph"/>
-        <w:numPr>
-          <w:ilvl w:val="1"/>
-          <w:numId w:val="2"/>
+        <w:t>Remove the reference sensor from port 3</w:t>
+      </w:r>
+    </w:p>
+    <w:p>
+      <w:pPr>
+        <w:pStyle w:val="ListParagraph"/>
+        <w:numPr>
+          <w:ilvl w:val="0"/>
+          <w:numId w:val="4"/>
         </w:numPr>
         <w:ind w:left="851" w:hanging="491"/>
         <w:rPr>
@@ -1636,22 +2051,82 @@
           <w:sz w:val="32"/>
           <w:lang w:val="en-IE"/>
         </w:rPr>
-        <w:t>Remove TASK 2, place TASK 3</w:t>
-      </w:r>
-    </w:p>
-    <w:p>
-      <w:pPr>
-        <w:rPr>
-          <w:sz w:val="32"/>
-          <w:lang w:val="en-IE"/>
-        </w:rPr>
-      </w:pPr>
-      <w:r>
-        <w:rPr>
-          <w:sz w:val="32"/>
-          <w:lang w:val="en-IE"/>
-        </w:rPr>
-        <w:t>--------------------------------------------------------------------------------------------</w:t>
+        <w:t>Connect the atraumatic forceps</w:t>
+      </w:r>
+    </w:p>
+    <w:p>
+      <w:pPr>
+        <w:pStyle w:val="ListParagraph"/>
+        <w:numPr>
+          <w:ilvl w:val="2"/>
+          <w:numId w:val="4"/>
+        </w:numPr>
+        <w:rPr>
+          <w:sz w:val="32"/>
+          <w:lang w:val="en-IE"/>
+        </w:rPr>
+      </w:pPr>
+      <w:r>
+        <w:rPr>
+          <w:sz w:val="32"/>
+          <w:lang w:val="en-IE"/>
+        </w:rPr>
+        <w:t>S</w:t>
+      </w:r>
+      <w:r>
+        <w:rPr>
+          <w:sz w:val="32"/>
+          <w:lang w:val="en-IE"/>
+        </w:rPr>
+        <w:t>ensor</w:t>
+      </w:r>
+      <w:r>
+        <w:rPr>
+          <w:sz w:val="32"/>
+          <w:lang w:val="en-IE"/>
+        </w:rPr>
+        <w:t xml:space="preserve"> 1</w:t>
+      </w:r>
+      <w:r>
+        <w:rPr>
+          <w:sz w:val="32"/>
+          <w:lang w:val="en-IE"/>
+        </w:rPr>
+        <w:t xml:space="preserve"> to port </w:t>
+      </w:r>
+      <w:r>
+        <w:rPr>
+          <w:sz w:val="32"/>
+          <w:lang w:val="en-IE"/>
+        </w:rPr>
+        <w:t>3</w:t>
+      </w:r>
+    </w:p>
+    <w:p>
+      <w:pPr>
+        <w:pStyle w:val="ListParagraph"/>
+        <w:numPr>
+          <w:ilvl w:val="2"/>
+          <w:numId w:val="4"/>
+        </w:numPr>
+        <w:rPr>
+          <w:sz w:val="32"/>
+          <w:lang w:val="en-IE"/>
+        </w:rPr>
+      </w:pPr>
+      <w:r>
+        <w:rPr>
+          <w:sz w:val="32"/>
+          <w:lang w:val="en-IE"/>
+        </w:rPr>
+        <w:t xml:space="preserve">Sensor 2 (red flag) to port </w:t>
+      </w:r>
+      <w:r>
+        <w:rPr>
+          <w:sz w:val="32"/>
+          <w:lang w:val="en-IE"/>
+        </w:rPr>
+        <w:t>4</w:t>
       </w:r>
     </w:p>
     <w:p>
@@ -1659,7 +2134,7 @@
         <w:pStyle w:val="ListParagraph"/>
         <w:numPr>
           <w:ilvl w:val="0"/>
-          <w:numId w:val="2"/>
+          <w:numId w:val="4"/>
         </w:numPr>
         <w:ind w:left="851" w:hanging="491"/>
         <w:rPr>
@@ -1672,14 +2147,21 @@
           <w:sz w:val="32"/>
           <w:lang w:val="en-IE"/>
         </w:rPr>
-        <w:t xml:space="preserve">Check </w:t>
-      </w:r>
-      <w:r>
-        <w:rPr>
-          <w:sz w:val="32"/>
-          <w:lang w:val="en-IE"/>
-        </w:rPr>
-        <w:t>Reference sensor 1 (loose cable) to port 3</w:t>
+        <w:t>Insert Maryland forceps on the</w:t>
+      </w:r>
+      <w:r>
+        <w:rPr>
+          <w:sz w:val="32"/>
+          <w:lang w:val="en-IE"/>
+        </w:rPr>
+        <w:t xml:space="preserve"> dominant</w:t>
+      </w:r>
+      <w:r>
+        <w:rPr>
+          <w:sz w:val="32"/>
+          <w:lang w:val="en-IE"/>
+        </w:rPr>
+        <w:t xml:space="preserve"> hand</w:t>
       </w:r>
     </w:p>
     <w:p>
@@ -1687,7 +2169,7 @@
         <w:pStyle w:val="ListParagraph"/>
         <w:numPr>
           <w:ilvl w:val="0"/>
-          <w:numId w:val="2"/>
+          <w:numId w:val="4"/>
         </w:numPr>
         <w:ind w:left="851" w:hanging="491"/>
         <w:rPr>
@@ -1700,14 +2182,21 @@
           <w:sz w:val="32"/>
           <w:lang w:val="en-IE"/>
         </w:rPr>
-        <w:t xml:space="preserve">Check </w:t>
-      </w:r>
-      <w:r>
-        <w:rPr>
-          <w:sz w:val="32"/>
-          <w:lang w:val="en-IE"/>
-        </w:rPr>
-        <w:t>Reference sensor 2 (loose cable, red flag) to port 4</w:t>
+        <w:t xml:space="preserve">Insert Atraumatic forceps on the </w:t>
+      </w:r>
+      <w:r>
+        <w:rPr>
+          <w:sz w:val="32"/>
+          <w:lang w:val="en-IE"/>
+        </w:rPr>
+        <w:t>non-dominant</w:t>
+      </w:r>
+      <w:r>
+        <w:rPr>
+          <w:sz w:val="32"/>
+          <w:lang w:val="en-IE"/>
+        </w:rPr>
+        <w:t xml:space="preserve"> hand</w:t>
       </w:r>
     </w:p>
     <w:p>
@@ -1715,7 +2204,7 @@
         <w:pStyle w:val="ListParagraph"/>
         <w:numPr>
           <w:ilvl w:val="0"/>
-          <w:numId w:val="2"/>
+          <w:numId w:val="4"/>
         </w:numPr>
         <w:ind w:left="851" w:hanging="491"/>
         <w:rPr>
@@ -1728,7 +2217,167 @@
           <w:sz w:val="32"/>
           <w:lang w:val="en-IE"/>
         </w:rPr>
-        <w:t>Place Reference Sensor 1 in the right reference sensor holder</w:t>
+        <w:t xml:space="preserve">On NDI Track, click  </w:t>
+      </w:r>
+      <w:r>
+        <w:rPr>
+          <w:noProof/>
+        </w:rPr>
+        <w:drawing>
+          <wp:inline distT="0" distB="0" distL="0" distR="0" wp14:anchorId="571B2ACC" wp14:editId="4845C83F">
+            <wp:extent cx="887095" cy="664845"/>
+            <wp:effectExtent l="0" t="0" r="8255" b="1905"/>
+            <wp:docPr id="4" name="Picture 4"/>
+            <wp:cNvGraphicFramePr>
+              <a:graphicFrameLocks xmlns:a="http://schemas.openxmlformats.org/drawingml/2006/main" noChangeAspect="1"/>
+            </wp:cNvGraphicFramePr>
+            <a:graphic xmlns:a="http://schemas.openxmlformats.org/drawingml/2006/main">
+              <a:graphicData uri="http://schemas.openxmlformats.org/drawingml/2006/picture">
+                <pic:pic xmlns:pic="http://schemas.openxmlformats.org/drawingml/2006/picture">
+                  <pic:nvPicPr>
+                    <pic:cNvPr id="1" name=""/>
+                    <pic:cNvPicPr/>
+                  </pic:nvPicPr>
+                  <pic:blipFill>
+                    <a:blip r:embed="rId6">
+                      <a:extLst>
+                        <a:ext uri="{28A0092B-C50C-407E-A947-70E740481C1C}">
+                          <a14:useLocalDpi xmlns:a14="http://schemas.microsoft.com/office/drawing/2010/main" val="0"/>
+                        </a:ext>
+                      </a:extLst>
+                    </a:blip>
+                    <a:stretch>
+                      <a:fillRect/>
+                    </a:stretch>
+                  </pic:blipFill>
+                  <pic:spPr>
+                    <a:xfrm>
+                      <a:off x="0" y="0"/>
+                      <a:ext cx="887095" cy="664845"/>
+                    </a:xfrm>
+                    <a:prstGeom prst="rect">
+                      <a:avLst/>
+                    </a:prstGeom>
+                  </pic:spPr>
+                </pic:pic>
+              </a:graphicData>
+            </a:graphic>
+          </wp:inline>
+        </w:drawing>
+      </w:r>
+    </w:p>
+    <w:p>
+      <w:pPr>
+        <w:pStyle w:val="ListParagraph"/>
+        <w:numPr>
+          <w:ilvl w:val="1"/>
+          <w:numId w:val="4"/>
+        </w:numPr>
+        <w:rPr>
+          <w:sz w:val="32"/>
+          <w:lang w:val="en-IE"/>
+        </w:rPr>
+      </w:pPr>
+      <w:r>
+        <w:rPr>
+          <w:sz w:val="32"/>
+          <w:lang w:val="en-IE"/>
+        </w:rPr>
+        <w:t xml:space="preserve"> In the record tracking window:</w:t>
+      </w:r>
+    </w:p>
+    <w:p>
+      <w:pPr>
+        <w:pStyle w:val="ListParagraph"/>
+        <w:numPr>
+          <w:ilvl w:val="1"/>
+          <w:numId w:val="4"/>
+        </w:numPr>
+        <w:rPr>
+          <w:sz w:val="32"/>
+          <w:lang w:val="en-IE"/>
+        </w:rPr>
+      </w:pPr>
+      <w:r>
+        <w:rPr>
+          <w:sz w:val="32"/>
+          <w:lang w:val="en-IE"/>
+        </w:rPr>
+        <w:t xml:space="preserve">Click Browse and create a new file in the participant folder, name it “Participant 01, Task </w:t>
+      </w:r>
+      <w:r>
+        <w:rPr>
+          <w:sz w:val="32"/>
+          <w:lang w:val="en-IE"/>
+        </w:rPr>
+        <w:t>3</w:t>
+      </w:r>
+      <w:r>
+        <w:rPr>
+          <w:sz w:val="32"/>
+          <w:lang w:val="en-IE"/>
+        </w:rPr>
+        <w:t>, TRACKING”</w:t>
+      </w:r>
+    </w:p>
+    <w:p>
+      <w:pPr>
+        <w:pStyle w:val="ListParagraph"/>
+        <w:numPr>
+          <w:ilvl w:val="1"/>
+          <w:numId w:val="4"/>
+        </w:numPr>
+        <w:rPr>
+          <w:sz w:val="32"/>
+          <w:lang w:val="en-IE"/>
+        </w:rPr>
+      </w:pPr>
+      <w:r>
+        <w:rPr>
+          <w:sz w:val="32"/>
+          <w:lang w:val="en-IE"/>
+        </w:rPr>
+        <w:t>IMPORTANT: DOUBLE CHECK THAT THE FILE NAME IS UNIQUE, OR YOU WILL OVERWRITE STUDY DATA!</w:t>
+      </w:r>
+    </w:p>
+    <w:p>
+      <w:pPr>
+        <w:pStyle w:val="ListParagraph"/>
+        <w:numPr>
+          <w:ilvl w:val="1"/>
+          <w:numId w:val="4"/>
+        </w:numPr>
+        <w:rPr>
+          <w:sz w:val="32"/>
+          <w:lang w:val="en-IE"/>
+        </w:rPr>
+      </w:pPr>
+      <w:r>
+        <w:rPr>
+          <w:sz w:val="32"/>
+          <w:lang w:val="en-IE"/>
+        </w:rPr>
+        <w:t>Ensure all sensors are blue in the RECORD TOOLS box</w:t>
+      </w:r>
+    </w:p>
+    <w:p>
+      <w:pPr>
+        <w:pStyle w:val="ListParagraph"/>
+        <w:numPr>
+          <w:ilvl w:val="1"/>
+          <w:numId w:val="4"/>
+        </w:numPr>
+        <w:rPr>
+          <w:sz w:val="32"/>
+          <w:lang w:val="en-IE"/>
+        </w:rPr>
+      </w:pPr>
+      <w:r>
+        <w:rPr>
+          <w:sz w:val="32"/>
+          <w:lang w:val="en-IE"/>
+        </w:rPr>
+        <w:t>Click start recording</w:t>
       </w:r>
     </w:p>
     <w:p>
@@ -1736,90 +2385,7 @@
         <w:pStyle w:val="ListParagraph"/>
         <w:numPr>
           <w:ilvl w:val="0"/>
-          <w:numId w:val="2"/>
-        </w:numPr>
-        <w:ind w:left="851" w:hanging="491"/>
-        <w:rPr>
-          <w:sz w:val="32"/>
-          <w:lang w:val="en-IE"/>
-        </w:rPr>
-      </w:pPr>
-      <w:r>
-        <w:rPr>
-          <w:sz w:val="32"/>
-          <w:lang w:val="en-IE"/>
-        </w:rPr>
-        <w:t>Place Reference Sensor 2 in the left reference sensor holder</w:t>
-      </w:r>
-    </w:p>
-    <w:p>
-      <w:pPr>
-        <w:pStyle w:val="ListParagraph"/>
-        <w:numPr>
-          <w:ilvl w:val="0"/>
-          <w:numId w:val="2"/>
-        </w:numPr>
-        <w:ind w:left="851" w:hanging="491"/>
-        <w:rPr>
-          <w:sz w:val="32"/>
-          <w:lang w:val="en-IE"/>
-        </w:rPr>
-      </w:pPr>
-      <w:r>
-        <w:rPr>
-          <w:sz w:val="32"/>
-          <w:lang w:val="en-IE"/>
-        </w:rPr>
-        <w:t>Insert Maryland forceps on the right hand</w:t>
-      </w:r>
-    </w:p>
-    <w:p>
-      <w:pPr>
-        <w:pStyle w:val="ListParagraph"/>
-        <w:numPr>
-          <w:ilvl w:val="0"/>
-          <w:numId w:val="2"/>
-        </w:numPr>
-        <w:ind w:left="851" w:hanging="491"/>
-        <w:rPr>
-          <w:sz w:val="32"/>
-          <w:lang w:val="en-IE"/>
-        </w:rPr>
-      </w:pPr>
-      <w:r>
-        <w:rPr>
-          <w:sz w:val="32"/>
-          <w:lang w:val="en-IE"/>
-        </w:rPr>
-        <w:t>Insert Atraumatic forceps on the left hand</w:t>
-      </w:r>
-    </w:p>
-    <w:p>
-      <w:pPr>
-        <w:pStyle w:val="ListParagraph"/>
-        <w:numPr>
-          <w:ilvl w:val="1"/>
-          <w:numId w:val="2"/>
-        </w:numPr>
-        <w:rPr>
-          <w:sz w:val="32"/>
-          <w:lang w:val="en-IE"/>
-        </w:rPr>
-      </w:pPr>
-      <w:r>
-        <w:rPr>
-          <w:sz w:val="32"/>
-          <w:lang w:val="en-IE"/>
-        </w:rPr>
-        <w:t>And connect the sensor cable to port 2</w:t>
-      </w:r>
-    </w:p>
-    <w:p>
-      <w:pPr>
-        <w:pStyle w:val="ListParagraph"/>
-        <w:numPr>
-          <w:ilvl w:val="0"/>
-          <w:numId w:val="2"/>
+          <w:numId w:val="4"/>
         </w:numPr>
         <w:ind w:left="851" w:hanging="491"/>
         <w:rPr>
@@ -2276,9 +2842,9 @@
     </w:lvl>
   </w:abstractNum>
   <w:abstractNum w:abstractNumId="1" w15:restartNumberingAfterBreak="0">
-    <w:nsid w:val="43891D11"/>
+    <w:nsid w:val="28AD3A00"/>
     <w:multiLevelType w:val="hybridMultilevel"/>
-    <w:tmpl w:val="D764CC00"/>
+    <w:tmpl w:val="A5AC6050"/>
     <w:lvl w:ilvl="0" w:tplc="BD0ADA0A">
       <w:start w:val="1"/>
       <w:numFmt w:val="decimal"/>
@@ -2366,6 +2932,186 @@
     </w:lvl>
   </w:abstractNum>
   <w:abstractNum w:abstractNumId="2" w15:restartNumberingAfterBreak="0">
+    <w:nsid w:val="43891D11"/>
+    <w:multiLevelType w:val="hybridMultilevel"/>
+    <w:tmpl w:val="A5AC6050"/>
+    <w:lvl w:ilvl="0" w:tplc="BD0ADA0A">
+      <w:start w:val="1"/>
+      <w:numFmt w:val="decimal"/>
+      <w:lvlText w:val="%1."/>
+      <w:lvlJc w:val="left"/>
+      <w:pPr>
+        <w:ind w:left="720" w:hanging="360"/>
+      </w:pPr>
+      <w:rPr>
+        <w:rFonts w:hint="default"/>
+        <w:b w:val="0"/>
+      </w:rPr>
+    </w:lvl>
+    <w:lvl w:ilvl="1" w:tplc="08090019">
+      <w:start w:val="1"/>
+      <w:numFmt w:val="lowerLetter"/>
+      <w:lvlText w:val="%2."/>
+      <w:lvlJc w:val="left"/>
+      <w:pPr>
+        <w:ind w:left="1440" w:hanging="360"/>
+      </w:pPr>
+    </w:lvl>
+    <w:lvl w:ilvl="2" w:tplc="0809001B">
+      <w:start w:val="1"/>
+      <w:numFmt w:val="lowerRoman"/>
+      <w:lvlText w:val="%3."/>
+      <w:lvlJc w:val="right"/>
+      <w:pPr>
+        <w:ind w:left="2160" w:hanging="180"/>
+      </w:pPr>
+    </w:lvl>
+    <w:lvl w:ilvl="3" w:tplc="0809000F">
+      <w:start w:val="1"/>
+      <w:numFmt w:val="decimal"/>
+      <w:lvlText w:val="%4."/>
+      <w:lvlJc w:val="left"/>
+      <w:pPr>
+        <w:ind w:left="2880" w:hanging="360"/>
+      </w:pPr>
+    </w:lvl>
+    <w:lvl w:ilvl="4" w:tplc="08090019" w:tentative="1">
+      <w:start w:val="1"/>
+      <w:numFmt w:val="lowerLetter"/>
+      <w:lvlText w:val="%5."/>
+      <w:lvlJc w:val="left"/>
+      <w:pPr>
+        <w:ind w:left="3600" w:hanging="360"/>
+      </w:pPr>
+    </w:lvl>
+    <w:lvl w:ilvl="5" w:tplc="0809001B" w:tentative="1">
+      <w:start w:val="1"/>
+      <w:numFmt w:val="lowerRoman"/>
+      <w:lvlText w:val="%6."/>
+      <w:lvlJc w:val="right"/>
+      <w:pPr>
+        <w:ind w:left="4320" w:hanging="180"/>
+      </w:pPr>
+    </w:lvl>
+    <w:lvl w:ilvl="6" w:tplc="0809000F" w:tentative="1">
+      <w:start w:val="1"/>
+      <w:numFmt w:val="decimal"/>
+      <w:lvlText w:val="%7."/>
+      <w:lvlJc w:val="left"/>
+      <w:pPr>
+        <w:ind w:left="5040" w:hanging="360"/>
+      </w:pPr>
+    </w:lvl>
+    <w:lvl w:ilvl="7" w:tplc="08090019" w:tentative="1">
+      <w:start w:val="1"/>
+      <w:numFmt w:val="lowerLetter"/>
+      <w:lvlText w:val="%8."/>
+      <w:lvlJc w:val="left"/>
+      <w:pPr>
+        <w:ind w:left="5760" w:hanging="360"/>
+      </w:pPr>
+    </w:lvl>
+    <w:lvl w:ilvl="8" w:tplc="0809001B" w:tentative="1">
+      <w:start w:val="1"/>
+      <w:numFmt w:val="lowerRoman"/>
+      <w:lvlText w:val="%9."/>
+      <w:lvlJc w:val="right"/>
+      <w:pPr>
+        <w:ind w:left="6480" w:hanging="180"/>
+      </w:pPr>
+    </w:lvl>
+  </w:abstractNum>
+  <w:abstractNum w:abstractNumId="3" w15:restartNumberingAfterBreak="0">
+    <w:nsid w:val="71761612"/>
+    <w:multiLevelType w:val="hybridMultilevel"/>
+    <w:tmpl w:val="D764CC00"/>
+    <w:lvl w:ilvl="0" w:tplc="BD0ADA0A">
+      <w:start w:val="1"/>
+      <w:numFmt w:val="decimal"/>
+      <w:lvlText w:val="%1."/>
+      <w:lvlJc w:val="left"/>
+      <w:pPr>
+        <w:ind w:left="720" w:hanging="360"/>
+      </w:pPr>
+      <w:rPr>
+        <w:rFonts w:hint="default"/>
+        <w:b w:val="0"/>
+      </w:rPr>
+    </w:lvl>
+    <w:lvl w:ilvl="1" w:tplc="08090019">
+      <w:start w:val="1"/>
+      <w:numFmt w:val="lowerLetter"/>
+      <w:lvlText w:val="%2."/>
+      <w:lvlJc w:val="left"/>
+      <w:pPr>
+        <w:ind w:left="1440" w:hanging="360"/>
+      </w:pPr>
+    </w:lvl>
+    <w:lvl w:ilvl="2" w:tplc="0809001B">
+      <w:start w:val="1"/>
+      <w:numFmt w:val="lowerRoman"/>
+      <w:lvlText w:val="%3."/>
+      <w:lvlJc w:val="right"/>
+      <w:pPr>
+        <w:ind w:left="2160" w:hanging="180"/>
+      </w:pPr>
+    </w:lvl>
+    <w:lvl w:ilvl="3" w:tplc="0809000F">
+      <w:start w:val="1"/>
+      <w:numFmt w:val="decimal"/>
+      <w:lvlText w:val="%4."/>
+      <w:lvlJc w:val="left"/>
+      <w:pPr>
+        <w:ind w:left="2880" w:hanging="360"/>
+      </w:pPr>
+    </w:lvl>
+    <w:lvl w:ilvl="4" w:tplc="08090019" w:tentative="1">
+      <w:start w:val="1"/>
+      <w:numFmt w:val="lowerLetter"/>
+      <w:lvlText w:val="%5."/>
+      <w:lvlJc w:val="left"/>
+      <w:pPr>
+        <w:ind w:left="3600" w:hanging="360"/>
+      </w:pPr>
+    </w:lvl>
+    <w:lvl w:ilvl="5" w:tplc="0809001B" w:tentative="1">
+      <w:start w:val="1"/>
+      <w:numFmt w:val="lowerRoman"/>
+      <w:lvlText w:val="%6."/>
+      <w:lvlJc w:val="right"/>
+      <w:pPr>
+        <w:ind w:left="4320" w:hanging="180"/>
+      </w:pPr>
+    </w:lvl>
+    <w:lvl w:ilvl="6" w:tplc="0809000F" w:tentative="1">
+      <w:start w:val="1"/>
+      <w:numFmt w:val="decimal"/>
+      <w:lvlText w:val="%7."/>
+      <w:lvlJc w:val="left"/>
+      <w:pPr>
+        <w:ind w:left="5040" w:hanging="360"/>
+      </w:pPr>
+    </w:lvl>
+    <w:lvl w:ilvl="7" w:tplc="08090019" w:tentative="1">
+      <w:start w:val="1"/>
+      <w:numFmt w:val="lowerLetter"/>
+      <w:lvlText w:val="%8."/>
+      <w:lvlJc w:val="left"/>
+      <w:pPr>
+        <w:ind w:left="5760" w:hanging="360"/>
+      </w:pPr>
+    </w:lvl>
+    <w:lvl w:ilvl="8" w:tplc="0809001B" w:tentative="1">
+      <w:start w:val="1"/>
+      <w:numFmt w:val="lowerRoman"/>
+      <w:lvlText w:val="%9."/>
+      <w:lvlJc w:val="right"/>
+      <w:pPr>
+        <w:ind w:left="6480" w:hanging="180"/>
+      </w:pPr>
+    </w:lvl>
+  </w:abstractNum>
+  <w:abstractNum w:abstractNumId="4" w15:restartNumberingAfterBreak="0">
     <w:nsid w:val="7C214F6D"/>
     <w:multiLevelType w:val="hybridMultilevel"/>
     <w:tmpl w:val="BA945F30"/>
@@ -2455,13 +3201,19 @@
     </w:lvl>
   </w:abstractNum>
   <w:num w:numId="1">
-    <w:abstractNumId w:val="2"/>
+    <w:abstractNumId w:val="4"/>
   </w:num>
   <w:num w:numId="2">
-    <w:abstractNumId w:val="1"/>
+    <w:abstractNumId w:val="2"/>
   </w:num>
   <w:num w:numId="3">
     <w:abstractNumId w:val="0"/>
+  </w:num>
+  <w:num w:numId="4">
+    <w:abstractNumId w:val="3"/>
+  </w:num>
+  <w:num w:numId="5">
+    <w:abstractNumId w:val="1"/>
   </w:num>
 </w:numbering>
 </file>

</xml_diff>